<commit_message>
added code link in .docx file
</commit_message>
<xml_diff>
--- a/Курсовая работа Гаганов Александр.docx
+++ b/Курсовая работа Гаганов Александр.docx
@@ -754,7 +754,7 @@
         </w:rPr>
       </w:pPr>
       <w:bookmarkStart w:id="0" w:name="_Toc431729578"/>
-      <w:bookmarkStart w:id="1" w:name="_Toc153474520"/>
+      <w:bookmarkStart w:id="1" w:name="_Toc153527554"/>
       <w:r>
         <w:rPr>
           <w:rFonts w:ascii="Times New Roman" w:eastAsia="Times New Roman" w:hAnsi="Times New Roman" w:cs="Times New Roman"/>
@@ -809,7 +809,7 @@
           <w:r>
             <w:fldChar w:fldCharType="separate"/>
           </w:r>
-          <w:hyperlink w:anchor="_Toc153474520" w:history="1">
+          <w:hyperlink w:anchor="_Toc153527554" w:history="1">
             <w:r>
               <w:rPr>
                 <w:rStyle w:val="a4"/>
@@ -839,7 +839,7 @@
                 <w:noProof/>
                 <w:webHidden/>
               </w:rPr>
-              <w:instrText xml:space="preserve"> PAGEREF _Toc153474520 \h </w:instrText>
+              <w:instrText xml:space="preserve"> PAGEREF _Toc153527554 \h </w:instrText>
             </w:r>
             <w:r>
               <w:rPr>
@@ -884,7 +884,7 @@
               <w14:ligatures w14:val="standardContextual"/>
             </w:rPr>
           </w:pPr>
-          <w:hyperlink w:anchor="_Toc153474521" w:history="1">
+          <w:hyperlink w:anchor="_Toc153527555" w:history="1">
             <w:r>
               <w:rPr>
                 <w:rStyle w:val="a4"/>
@@ -914,7 +914,7 @@
                 <w:noProof/>
                 <w:webHidden/>
               </w:rPr>
-              <w:instrText xml:space="preserve"> PAGEREF _Toc153474521 \h </w:instrText>
+              <w:instrText xml:space="preserve"> PAGEREF _Toc153527555 \h </w:instrText>
             </w:r>
             <w:r>
               <w:rPr>
@@ -959,7 +959,7 @@
               <w14:ligatures w14:val="standardContextual"/>
             </w:rPr>
           </w:pPr>
-          <w:hyperlink w:anchor="_Toc153474522" w:history="1">
+          <w:hyperlink w:anchor="_Toc153527556" w:history="1">
             <w:r>
               <w:rPr>
                 <w:rStyle w:val="a4"/>
@@ -989,7 +989,7 @@
                 <w:noProof/>
                 <w:webHidden/>
               </w:rPr>
-              <w:instrText xml:space="preserve"> PAGEREF _Toc153474522 \h </w:instrText>
+              <w:instrText xml:space="preserve"> PAGEREF _Toc153527556 \h </w:instrText>
             </w:r>
             <w:r>
               <w:rPr>
@@ -1034,7 +1034,7 @@
               <w14:ligatures w14:val="standardContextual"/>
             </w:rPr>
           </w:pPr>
-          <w:hyperlink w:anchor="_Toc153474523" w:history="1">
+          <w:hyperlink w:anchor="_Toc153527557" w:history="1">
             <w:r>
               <w:rPr>
                 <w:rStyle w:val="a4"/>
@@ -1064,7 +1064,7 @@
                 <w:noProof/>
                 <w:webHidden/>
               </w:rPr>
-              <w:instrText xml:space="preserve"> PAGEREF _Toc153474523 \h </w:instrText>
+              <w:instrText xml:space="preserve"> PAGEREF _Toc153527557 \h </w:instrText>
             </w:r>
             <w:r>
               <w:rPr>
@@ -1109,7 +1109,7 @@
               <w14:ligatures w14:val="standardContextual"/>
             </w:rPr>
           </w:pPr>
-          <w:hyperlink w:anchor="_Toc153474524" w:history="1">
+          <w:hyperlink w:anchor="_Toc153527558" w:history="1">
             <w:r>
               <w:rPr>
                 <w:rStyle w:val="a4"/>
@@ -1139,7 +1139,7 @@
                 <w:noProof/>
                 <w:webHidden/>
               </w:rPr>
-              <w:instrText xml:space="preserve"> PAGEREF _Toc153474524 \h </w:instrText>
+              <w:instrText xml:space="preserve"> PAGEREF _Toc153527558 \h </w:instrText>
             </w:r>
             <w:r>
               <w:rPr>
@@ -1160,6 +1160,81 @@
                 <w:webHidden/>
               </w:rPr>
               <w:t>12</w:t>
+            </w:r>
+            <w:r>
+              <w:rPr>
+                <w:noProof/>
+                <w:webHidden/>
+              </w:rPr>
+              <w:fldChar w:fldCharType="end"/>
+            </w:r>
+          </w:hyperlink>
+        </w:p>
+        <w:p>
+          <w:pPr>
+            <w:pStyle w:val="11"/>
+            <w:tabs>
+              <w:tab w:val="right" w:leader="dot" w:pos="9628"/>
+            </w:tabs>
+            <w:rPr>
+              <w:rFonts w:eastAsiaTheme="minorEastAsia"/>
+              <w:noProof/>
+              <w:kern w:val="2"/>
+              <w:lang w:eastAsia="ru-RU"/>
+              <w14:ligatures w14:val="standardContextual"/>
+            </w:rPr>
+          </w:pPr>
+          <w:hyperlink w:anchor="_Toc153527559" w:history="1">
+            <w:r>
+              <w:rPr>
+                <w:rStyle w:val="a4"/>
+                <w:rFonts w:ascii="Times New Roman" w:hAnsi="Times New Roman" w:cs="Times New Roman"/>
+                <w:b/>
+                <w:bCs/>
+                <w:noProof/>
+              </w:rPr>
+              <w:t>Код</w:t>
+            </w:r>
+            <w:r>
+              <w:rPr>
+                <w:noProof/>
+                <w:webHidden/>
+              </w:rPr>
+              <w:tab/>
+            </w:r>
+            <w:r>
+              <w:rPr>
+                <w:noProof/>
+                <w:webHidden/>
+              </w:rPr>
+              <w:fldChar w:fldCharType="begin"/>
+            </w:r>
+            <w:r>
+              <w:rPr>
+                <w:noProof/>
+                <w:webHidden/>
+              </w:rPr>
+              <w:instrText xml:space="preserve"> PAGEREF _Toc153527559 \h </w:instrText>
+            </w:r>
+            <w:r>
+              <w:rPr>
+                <w:noProof/>
+                <w:webHidden/>
+              </w:rPr>
+            </w:r>
+            <w:r>
+              <w:rPr>
+                <w:noProof/>
+                <w:webHidden/>
+              </w:rPr>
+              <w:fldChar w:fldCharType="separate"/>
+            </w:r>
+            <w:r>
+              <w:rPr>
+                <w:noProof/>
+                <w:webHidden/>
+              </w:rPr>
+              <w:t>13</w:t>
             </w:r>
             <w:r>
               <w:rPr>
@@ -1458,7 +1533,7 @@
         </w:rPr>
       </w:pPr>
       <w:bookmarkStart w:id="2" w:name="_Toc1123002615"/>
-      <w:bookmarkStart w:id="3" w:name="_Toc153474521"/>
+      <w:bookmarkStart w:id="3" w:name="_Toc153527555"/>
       <w:r>
         <w:rPr>
           <w:rFonts w:ascii="Times New Roman" w:eastAsia="Times New Roman" w:hAnsi="Times New Roman" w:cs="Times New Roman"/>
@@ -1468,7 +1543,6 @@
           <w:sz w:val="28"/>
           <w:szCs w:val="28"/>
         </w:rPr>
-        <w:lastRenderedPageBreak/>
         <w:t>Введение</w:t>
       </w:r>
       <w:bookmarkEnd w:id="2"/>
@@ -1903,7 +1977,7 @@
           <w:szCs w:val="28"/>
         </w:rPr>
       </w:pPr>
-      <w:bookmarkStart w:id="4" w:name="_Toc153474522"/>
+      <w:bookmarkStart w:id="4" w:name="_Toc153527556"/>
       <w:r>
         <w:rPr>
           <w:rFonts w:ascii="Times New Roman" w:eastAsia="Times New Roman" w:hAnsi="Times New Roman" w:cs="Times New Roman"/>
@@ -3007,6 +3081,7 @@
       <w:r>
         <w:rPr>
           <w:rFonts w:ascii="Times New Roman" w:eastAsia="Times New Roman" w:hAnsi="Times New Roman" w:cs="Times New Roman"/>
+          <w:noProof/>
           <w:color w:val="000000" w:themeColor="text1"/>
           <w:sz w:val="28"/>
           <w:szCs w:val="28"/>
@@ -3359,7 +3434,7 @@
           <w:szCs w:val="28"/>
         </w:rPr>
       </w:pPr>
-      <w:bookmarkStart w:id="5" w:name="_Toc153474523"/>
+      <w:bookmarkStart w:id="5" w:name="_Toc153527557"/>
       <w:r>
         <w:rPr>
           <w:rFonts w:ascii="Times New Roman" w:eastAsia="Times New Roman" w:hAnsi="Times New Roman" w:cs="Times New Roman"/>
@@ -3412,16 +3487,7 @@
           <w:sz w:val="28"/>
           <w:szCs w:val="28"/>
         </w:rPr>
-        <w:t>желание получит высшее образование, время, выделенное на учёбу в неделю, и образование родителей</w:t>
-      </w:r>
-      <w:r>
-        <w:rPr>
-          <w:rFonts w:ascii="Times New Roman" w:eastAsia="Times New Roman" w:hAnsi="Times New Roman" w:cs="Times New Roman"/>
-          <w:color w:val="000000" w:themeColor="text1"/>
-          <w:sz w:val="28"/>
-          <w:szCs w:val="28"/>
-        </w:rPr>
-        <w:t>;</w:t>
+        <w:t>желание получит высшее образование, время, выделенное на учёбу в неделю, и образование родителей;</w:t>
       </w:r>
       <w:r>
         <w:rPr>
@@ -3946,15 +4012,7 @@
           <w:sz w:val="28"/>
           <w:szCs w:val="28"/>
         </w:rPr>
-        <w:t xml:space="preserve">успеваемости </w:t>
-      </w:r>
-      <w:r>
-        <w:rPr>
-          <w:rFonts w:ascii="Times New Roman" w:hAnsi="Times New Roman" w:cs="Times New Roman"/>
-          <w:sz w:val="28"/>
-          <w:szCs w:val="28"/>
-        </w:rPr>
-        <w:t xml:space="preserve">учеников </w:t>
+        <w:t xml:space="preserve">успеваемости учеников </w:t>
       </w:r>
       <w:r>
         <w:rPr>
@@ -3988,7 +4046,7 @@
           <w:szCs w:val="28"/>
         </w:rPr>
       </w:pPr>
-      <w:bookmarkStart w:id="6" w:name="_Toc153474524"/>
+      <w:bookmarkStart w:id="6" w:name="_Toc153527558"/>
       <w:r>
         <w:rPr>
           <w:rFonts w:ascii="Times New Roman" w:hAnsi="Times New Roman" w:cs="Times New Roman"/>
@@ -4390,8 +4448,335 @@
         <w:t>seaborn</w:t>
       </w:r>
     </w:p>
+    <w:p>
+      <w:pPr>
+        <w:ind w:left="360"/>
+        <w:rPr>
+          <w:rFonts w:ascii="Times New Roman" w:hAnsi="Times New Roman" w:cs="Times New Roman"/>
+          <w:sz w:val="28"/>
+          <w:szCs w:val="28"/>
+        </w:rPr>
+      </w:pPr>
+    </w:p>
+    <w:p>
+      <w:pPr>
+        <w:ind w:left="360"/>
+        <w:rPr>
+          <w:rFonts w:ascii="Times New Roman" w:hAnsi="Times New Roman" w:cs="Times New Roman"/>
+          <w:sz w:val="28"/>
+          <w:szCs w:val="28"/>
+        </w:rPr>
+      </w:pPr>
+    </w:p>
+    <w:p>
+      <w:pPr>
+        <w:ind w:left="360"/>
+        <w:rPr>
+          <w:rFonts w:ascii="Times New Roman" w:hAnsi="Times New Roman" w:cs="Times New Roman"/>
+          <w:sz w:val="28"/>
+          <w:szCs w:val="28"/>
+        </w:rPr>
+      </w:pPr>
+    </w:p>
+    <w:p>
+      <w:pPr>
+        <w:ind w:left="360"/>
+        <w:rPr>
+          <w:rFonts w:ascii="Times New Roman" w:hAnsi="Times New Roman" w:cs="Times New Roman"/>
+          <w:sz w:val="28"/>
+          <w:szCs w:val="28"/>
+        </w:rPr>
+      </w:pPr>
+    </w:p>
+    <w:p>
+      <w:pPr>
+        <w:ind w:left="360"/>
+        <w:rPr>
+          <w:rFonts w:ascii="Times New Roman" w:hAnsi="Times New Roman" w:cs="Times New Roman"/>
+          <w:sz w:val="28"/>
+          <w:szCs w:val="28"/>
+        </w:rPr>
+      </w:pPr>
+    </w:p>
+    <w:p>
+      <w:pPr>
+        <w:ind w:left="360"/>
+        <w:rPr>
+          <w:rFonts w:ascii="Times New Roman" w:hAnsi="Times New Roman" w:cs="Times New Roman"/>
+          <w:sz w:val="28"/>
+          <w:szCs w:val="28"/>
+        </w:rPr>
+      </w:pPr>
+    </w:p>
+    <w:p>
+      <w:pPr>
+        <w:ind w:left="360"/>
+        <w:rPr>
+          <w:rFonts w:ascii="Times New Roman" w:hAnsi="Times New Roman" w:cs="Times New Roman"/>
+          <w:sz w:val="28"/>
+          <w:szCs w:val="28"/>
+        </w:rPr>
+      </w:pPr>
+    </w:p>
+    <w:p>
+      <w:pPr>
+        <w:ind w:left="360"/>
+        <w:rPr>
+          <w:rFonts w:ascii="Times New Roman" w:hAnsi="Times New Roman" w:cs="Times New Roman"/>
+          <w:sz w:val="28"/>
+          <w:szCs w:val="28"/>
+        </w:rPr>
+      </w:pPr>
+    </w:p>
+    <w:p>
+      <w:pPr>
+        <w:ind w:left="360"/>
+        <w:rPr>
+          <w:rFonts w:ascii="Times New Roman" w:hAnsi="Times New Roman" w:cs="Times New Roman"/>
+          <w:sz w:val="28"/>
+          <w:szCs w:val="28"/>
+        </w:rPr>
+      </w:pPr>
+    </w:p>
+    <w:p>
+      <w:pPr>
+        <w:ind w:left="360"/>
+        <w:rPr>
+          <w:rFonts w:ascii="Times New Roman" w:hAnsi="Times New Roman" w:cs="Times New Roman"/>
+          <w:sz w:val="28"/>
+          <w:szCs w:val="28"/>
+        </w:rPr>
+      </w:pPr>
+    </w:p>
+    <w:p>
+      <w:pPr>
+        <w:ind w:left="360"/>
+        <w:rPr>
+          <w:rFonts w:ascii="Times New Roman" w:hAnsi="Times New Roman" w:cs="Times New Roman"/>
+          <w:sz w:val="28"/>
+          <w:szCs w:val="28"/>
+        </w:rPr>
+      </w:pPr>
+    </w:p>
+    <w:p>
+      <w:pPr>
+        <w:ind w:left="360"/>
+        <w:rPr>
+          <w:rFonts w:ascii="Times New Roman" w:hAnsi="Times New Roman" w:cs="Times New Roman"/>
+          <w:sz w:val="28"/>
+          <w:szCs w:val="28"/>
+        </w:rPr>
+      </w:pPr>
+    </w:p>
+    <w:p>
+      <w:pPr>
+        <w:ind w:left="360"/>
+        <w:rPr>
+          <w:rFonts w:ascii="Times New Roman" w:hAnsi="Times New Roman" w:cs="Times New Roman"/>
+          <w:sz w:val="28"/>
+          <w:szCs w:val="28"/>
+        </w:rPr>
+      </w:pPr>
+    </w:p>
+    <w:p>
+      <w:pPr>
+        <w:ind w:left="360"/>
+        <w:rPr>
+          <w:rFonts w:ascii="Times New Roman" w:hAnsi="Times New Roman" w:cs="Times New Roman"/>
+          <w:sz w:val="28"/>
+          <w:szCs w:val="28"/>
+        </w:rPr>
+      </w:pPr>
+    </w:p>
+    <w:p>
+      <w:pPr>
+        <w:ind w:left="360"/>
+        <w:rPr>
+          <w:rFonts w:ascii="Times New Roman" w:hAnsi="Times New Roman" w:cs="Times New Roman"/>
+          <w:sz w:val="28"/>
+          <w:szCs w:val="28"/>
+        </w:rPr>
+      </w:pPr>
+    </w:p>
+    <w:p>
+      <w:pPr>
+        <w:ind w:left="360"/>
+        <w:rPr>
+          <w:rFonts w:ascii="Times New Roman" w:hAnsi="Times New Roman" w:cs="Times New Roman"/>
+          <w:sz w:val="28"/>
+          <w:szCs w:val="28"/>
+        </w:rPr>
+      </w:pPr>
+    </w:p>
+    <w:p>
+      <w:pPr>
+        <w:ind w:left="360"/>
+        <w:rPr>
+          <w:rFonts w:ascii="Times New Roman" w:hAnsi="Times New Roman" w:cs="Times New Roman"/>
+          <w:sz w:val="28"/>
+          <w:szCs w:val="28"/>
+        </w:rPr>
+      </w:pPr>
+    </w:p>
+    <w:p>
+      <w:pPr>
+        <w:ind w:left="360"/>
+        <w:rPr>
+          <w:rFonts w:ascii="Times New Roman" w:hAnsi="Times New Roman" w:cs="Times New Roman"/>
+          <w:sz w:val="28"/>
+          <w:szCs w:val="28"/>
+        </w:rPr>
+      </w:pPr>
+    </w:p>
+    <w:p>
+      <w:pPr>
+        <w:ind w:left="360"/>
+        <w:rPr>
+          <w:rFonts w:ascii="Times New Roman" w:hAnsi="Times New Roman" w:cs="Times New Roman"/>
+          <w:sz w:val="28"/>
+          <w:szCs w:val="28"/>
+        </w:rPr>
+      </w:pPr>
+    </w:p>
+    <w:p>
+      <w:pPr>
+        <w:ind w:left="360"/>
+        <w:rPr>
+          <w:rFonts w:ascii="Times New Roman" w:hAnsi="Times New Roman" w:cs="Times New Roman"/>
+          <w:sz w:val="28"/>
+          <w:szCs w:val="28"/>
+        </w:rPr>
+      </w:pPr>
+    </w:p>
+    <w:p>
+      <w:pPr>
+        <w:ind w:left="360"/>
+        <w:rPr>
+          <w:rFonts w:ascii="Times New Roman" w:hAnsi="Times New Roman" w:cs="Times New Roman"/>
+          <w:sz w:val="28"/>
+          <w:szCs w:val="28"/>
+        </w:rPr>
+      </w:pPr>
+    </w:p>
+    <w:p>
+      <w:pPr>
+        <w:ind w:left="360"/>
+        <w:rPr>
+          <w:rFonts w:ascii="Times New Roman" w:hAnsi="Times New Roman" w:cs="Times New Roman"/>
+          <w:sz w:val="28"/>
+          <w:szCs w:val="28"/>
+        </w:rPr>
+      </w:pPr>
+    </w:p>
+    <w:p>
+      <w:pPr>
+        <w:ind w:left="360"/>
+        <w:rPr>
+          <w:rFonts w:ascii="Times New Roman" w:hAnsi="Times New Roman" w:cs="Times New Roman"/>
+          <w:sz w:val="28"/>
+          <w:szCs w:val="28"/>
+        </w:rPr>
+      </w:pPr>
+    </w:p>
+    <w:p>
+      <w:pPr>
+        <w:ind w:left="360"/>
+        <w:rPr>
+          <w:rFonts w:ascii="Times New Roman" w:hAnsi="Times New Roman" w:cs="Times New Roman"/>
+          <w:sz w:val="28"/>
+          <w:szCs w:val="28"/>
+        </w:rPr>
+      </w:pPr>
+    </w:p>
+    <w:p>
+      <w:pPr>
+        <w:ind w:left="360"/>
+        <w:rPr>
+          <w:rFonts w:ascii="Times New Roman" w:hAnsi="Times New Roman" w:cs="Times New Roman"/>
+          <w:sz w:val="28"/>
+          <w:szCs w:val="28"/>
+        </w:rPr>
+      </w:pPr>
+    </w:p>
+    <w:p>
+      <w:pPr>
+        <w:pStyle w:val="1"/>
+        <w:jc w:val="center"/>
+        <w:rPr>
+          <w:rFonts w:ascii="Times New Roman" w:hAnsi="Times New Roman" w:cs="Times New Roman"/>
+          <w:b/>
+          <w:bCs/>
+          <w:color w:val="auto"/>
+          <w:sz w:val="28"/>
+          <w:szCs w:val="28"/>
+        </w:rPr>
+      </w:pPr>
+      <w:bookmarkStart w:id="7" w:name="_Toc153527559"/>
+      <w:r>
+        <w:rPr>
+          <w:rFonts w:ascii="Times New Roman" w:hAnsi="Times New Roman" w:cs="Times New Roman"/>
+          <w:b/>
+          <w:bCs/>
+          <w:color w:val="auto"/>
+          <w:sz w:val="28"/>
+          <w:szCs w:val="28"/>
+        </w:rPr>
+        <w:lastRenderedPageBreak/>
+        <w:t>Код</w:t>
+      </w:r>
+      <w:bookmarkEnd w:id="7"/>
+    </w:p>
+    <w:p>
+      <w:pPr>
+        <w:jc w:val="both"/>
+        <w:rPr>
+          <w:rFonts w:ascii="Times New Roman" w:hAnsi="Times New Roman" w:cs="Times New Roman"/>
+          <w:sz w:val="28"/>
+          <w:szCs w:val="28"/>
+        </w:rPr>
+      </w:pPr>
+      <w:r>
+        <w:rPr>
+          <w:rFonts w:ascii="Times New Roman" w:hAnsi="Times New Roman" w:cs="Times New Roman"/>
+          <w:sz w:val="28"/>
+          <w:szCs w:val="28"/>
+        </w:rPr>
+        <w:tab/>
+        <w:t xml:space="preserve">Файл с кодом лежит на </w:t>
+      </w:r>
+      <w:r>
+        <w:rPr>
+          <w:rFonts w:ascii="Times New Roman" w:hAnsi="Times New Roman" w:cs="Times New Roman"/>
+          <w:sz w:val="28"/>
+          <w:szCs w:val="28"/>
+          <w:lang w:val="en-US"/>
+        </w:rPr>
+        <w:t>GitHub</w:t>
+      </w:r>
+      <w:r>
+        <w:rPr>
+          <w:rFonts w:ascii="Times New Roman" w:hAnsi="Times New Roman" w:cs="Times New Roman"/>
+          <w:sz w:val="28"/>
+          <w:szCs w:val="28"/>
+        </w:rPr>
+        <w:t xml:space="preserve"> с открытым доступом - </w:t>
+      </w:r>
+      <w:hyperlink r:id="rId16" w:history="1">
+        <w:r>
+          <w:rPr>
+            <w:rStyle w:val="a4"/>
+            <w:rFonts w:ascii="Times New Roman" w:hAnsi="Times New Roman" w:cs="Times New Roman"/>
+            <w:color w:val="auto"/>
+            <w:sz w:val="28"/>
+            <w:szCs w:val="28"/>
+            <w:u w:val="none"/>
+          </w:rPr>
+          <w:t>https://github.com/GaganovAlexander/BDST-course-paper</w:t>
+        </w:r>
+      </w:hyperlink>
+    </w:p>
     <w:sectPr>
-      <w:footerReference w:type="default" r:id="rId16"/>
+      <w:footerReference w:type="default" r:id="rId17"/>
       <w:pgSz w:w="11906" w:h="16838"/>
       <w:pgMar w:top="1134" w:right="567" w:bottom="1134" w:left="1701" w:header="720" w:footer="720" w:gutter="0"/>
       <w:cols w:space="720"/>

</xml_diff>

<commit_message>
numbers to text fix in .docx file pic 7
</commit_message>
<xml_diff>
--- a/Курсовая работа Гаганов Александр.docx
+++ b/Курсовая работа Гаганов Александр.docx
@@ -3181,16 +3181,88 @@
           <w:sz w:val="28"/>
           <w:szCs w:val="28"/>
         </w:rPr>
-        <w:t xml:space="preserve">оть и, смотря на рис. (1), можно было сделать вывод, что образование родителей имеет достаточное положительное влияние на успеваемость их ребёнка, на деле можно увидеть, что тенденция не такая однозначная. Если смотреть на значения с 1 по 4, то действительно видно, что чем лучше образование родителей – тем и выше успеваемость ребёнка, но отсутствие образования у обоих родителей показывает показатели почти на уровне 3, и это даже не смотря на </w:t>
-      </w:r>
-      <w:r>
-        <w:rPr>
-          <w:rFonts w:ascii="Times New Roman" w:eastAsia="Times New Roman" w:hAnsi="Times New Roman" w:cs="Times New Roman"/>
-          <w:color w:val="000000" w:themeColor="text1"/>
-          <w:sz w:val="28"/>
-          <w:szCs w:val="28"/>
-        </w:rPr>
-        <w:t xml:space="preserve">максимальную успеваемость, которая у детей с необразованными родителями самая высокая. Возможно, это связано с тенденцией родителей обеспечить своим детям «жизнь лучше, чем была у них», </w:t>
+        <w:t xml:space="preserve">оть и, смотря на рис. (1), можно было сделать вывод, что образование родителей имеет достаточное положительное влияние на успеваемость их ребёнка, на деле можно увидеть, что тенденция не такая однозначная. Если смотреть на значения с </w:t>
+      </w:r>
+      <w:r>
+        <w:rPr>
+          <w:rFonts w:ascii="Times New Roman" w:eastAsia="Times New Roman" w:hAnsi="Times New Roman" w:cs="Times New Roman"/>
+          <w:color w:val="000000" w:themeColor="text1"/>
+          <w:sz w:val="28"/>
+          <w:szCs w:val="28"/>
+        </w:rPr>
+        <w:t>начального</w:t>
+      </w:r>
+      <w:r>
+        <w:rPr>
+          <w:rFonts w:ascii="Times New Roman" w:eastAsia="Times New Roman" w:hAnsi="Times New Roman" w:cs="Times New Roman"/>
+          <w:color w:val="000000" w:themeColor="text1"/>
+          <w:sz w:val="28"/>
+          <w:szCs w:val="28"/>
+        </w:rPr>
+        <w:t xml:space="preserve"> по </w:t>
+      </w:r>
+      <w:r>
+        <w:rPr>
+          <w:rFonts w:ascii="Times New Roman" w:eastAsia="Times New Roman" w:hAnsi="Times New Roman" w:cs="Times New Roman"/>
+          <w:color w:val="000000" w:themeColor="text1"/>
+          <w:sz w:val="28"/>
+          <w:szCs w:val="28"/>
+        </w:rPr>
+        <w:t>высшее</w:t>
+      </w:r>
+      <w:r>
+        <w:rPr>
+          <w:rFonts w:ascii="Times New Roman" w:eastAsia="Times New Roman" w:hAnsi="Times New Roman" w:cs="Times New Roman"/>
+          <w:color w:val="000000" w:themeColor="text1"/>
+          <w:sz w:val="28"/>
+          <w:szCs w:val="28"/>
+        </w:rPr>
+        <w:t xml:space="preserve">, то действительно видно, что чем лучше образование родителей – тем и выше успеваемость ребёнка, но отсутствие образования у обоих родителей показывает показатели почти на уровне </w:t>
+      </w:r>
+      <w:r>
+        <w:rPr>
+          <w:rFonts w:ascii="Times New Roman" w:eastAsia="Times New Roman" w:hAnsi="Times New Roman" w:cs="Times New Roman"/>
+          <w:color w:val="000000" w:themeColor="text1"/>
+          <w:sz w:val="28"/>
+          <w:szCs w:val="28"/>
+        </w:rPr>
+        <w:t>законченного</w:t>
+      </w:r>
+      <w:r>
+        <w:rPr>
+          <w:rFonts w:ascii="Times New Roman" w:eastAsia="Times New Roman" w:hAnsi="Times New Roman" w:cs="Times New Roman"/>
+          <w:color w:val="000000" w:themeColor="text1"/>
+          <w:sz w:val="28"/>
+          <w:szCs w:val="28"/>
+        </w:rPr>
+        <w:t xml:space="preserve"> </w:t>
+      </w:r>
+      <w:r>
+        <w:rPr>
+          <w:rFonts w:ascii="Times New Roman" w:eastAsia="Times New Roman" w:hAnsi="Times New Roman" w:cs="Times New Roman"/>
+          <w:color w:val="000000" w:themeColor="text1"/>
+          <w:sz w:val="28"/>
+          <w:szCs w:val="28"/>
+        </w:rPr>
+        <w:t>среднего</w:t>
+      </w:r>
+      <w:r>
+        <w:rPr>
+          <w:rFonts w:ascii="Times New Roman" w:eastAsia="Times New Roman" w:hAnsi="Times New Roman" w:cs="Times New Roman"/>
+          <w:color w:val="000000" w:themeColor="text1"/>
+          <w:sz w:val="28"/>
+          <w:szCs w:val="28"/>
+        </w:rPr>
+        <w:t xml:space="preserve">, и это даже не смотря на </w:t>
+      </w:r>
+      <w:r>
+        <w:rPr>
+          <w:rFonts w:ascii="Times New Roman" w:eastAsia="Times New Roman" w:hAnsi="Times New Roman" w:cs="Times New Roman"/>
+          <w:color w:val="000000" w:themeColor="text1"/>
+          <w:sz w:val="28"/>
+          <w:szCs w:val="28"/>
+        </w:rPr>
+        <w:t xml:space="preserve">максимальную успеваемость, которая у детей с необразованными родителями самая высокая. Возможно, это связано с тенденцией родителей обеспечить своим детям «жизнь лучше, чем </w:t>
       </w:r>
       <w:r>
         <w:rPr>
@@ -3200,7 +3272,7 @@
           <w:szCs w:val="28"/>
         </w:rPr>
         <w:lastRenderedPageBreak/>
-        <w:t>из-за чего люди совсем без образования стараются обеспечить его для своих детей. Так же, возможно, условия жизни, которые в таком случае не самые благоприятные, поднимают мотивацию детей к учёбе.</w:t>
+        <w:t>была у них», из-за чего люди совсем без образования стараются обеспечить его для своих детей. Так же, возможно, условия жизни, которые в таком случае не самые благоприятные, поднимают мотивацию детей к учёбе.</w:t>
       </w:r>
     </w:p>
     <w:p>

</xml_diff>